<commit_message>
Added summary in resume
</commit_message>
<xml_diff>
--- a/public/Front_End_Developer.docx
+++ b/public/Front_End_Developer.docx
@@ -144,40 +144,7 @@
           <w:szCs w:val="24"/>
           <w:u w:val="none"/>
         </w:rPr>
-        <w:t xml:space="preserve">Very good knowledge </w:t>
-      </w:r>
-      <w:r>
-        <w:rPr>
-          <w:rFonts w:ascii="Calibri" w:hAnsi="Calibri" w:asciiTheme="minorHAnsi" w:hAnsiTheme="minorHAnsi"/>
-          <w:b w:val="false"/>
-          <w:bCs w:val="false"/>
-          <w:sz w:val="24"/>
-          <w:szCs w:val="24"/>
-          <w:u w:val="none"/>
-        </w:rPr>
-        <w:t xml:space="preserve">and understanding </w:t>
-      </w:r>
-      <w:r>
-        <w:rPr>
-          <w:rFonts w:ascii="Calibri" w:hAnsi="Calibri" w:asciiTheme="minorHAnsi" w:hAnsiTheme="minorHAnsi"/>
-          <w:b w:val="false"/>
-          <w:bCs w:val="false"/>
-          <w:sz w:val="24"/>
-          <w:szCs w:val="24"/>
-          <w:u w:val="none"/>
-        </w:rPr>
-        <w:t xml:space="preserve">of </w:t>
-      </w:r>
-      <w:r>
-        <w:rPr>
-          <w:rFonts w:ascii="Calibri" w:hAnsi="Calibri" w:asciiTheme="minorHAnsi" w:hAnsiTheme="minorHAnsi"/>
-          <w:b w:val="false"/>
-          <w:bCs w:val="false"/>
-          <w:sz w:val="24"/>
-          <w:szCs w:val="24"/>
-          <w:u w:val="none"/>
-        </w:rPr>
-        <w:t>new features of HTML5 and CSS3 to design the web pages.</w:t>
+        <w:t>Very good knowledge and understanding of new features of HTML5 and CSS3 to design the web pages.</w:t>
       </w:r>
     </w:p>
     <w:p>
@@ -198,7 +165,7 @@
           <w:szCs w:val="24"/>
           <w:u w:val="none"/>
         </w:rPr>
-        <w:t>Very good command on JavaScript and its libraries like JQuery,  AngularJS and Handlebar Js to implement operational behavior of the page .</w:t>
+        <w:t>Very good command on JavaScript and its libraries like JQuery,  AngularJS and Handlebar Js to implement operational behavior of the page.</w:t>
       </w:r>
     </w:p>
     <w:p>
@@ -219,7 +186,7 @@
           <w:szCs w:val="24"/>
           <w:u w:val="none"/>
         </w:rPr>
-        <w:t>Very good experience working with DOM (Document Object Model) and AJAX to create interactive/dynamic.</w:t>
+        <w:t>Experience with DOM Traversing and DOM manipulation using JQuery.</w:t>
       </w:r>
     </w:p>
     <w:p>
@@ -240,7 +207,7 @@
           <w:szCs w:val="24"/>
           <w:u w:val="none"/>
         </w:rPr>
-        <w:t>Experience on developing a single page web application using AngularJs, JQuery and Handlebar.</w:t>
+        <w:t>Very good experience working with DOM (Document Object Model) and AJAX to create interactive/dynamic.</w:t>
       </w:r>
     </w:p>
     <w:p>
@@ -261,7 +228,95 @@
           <w:szCs w:val="24"/>
           <w:u w:val="none"/>
         </w:rPr>
-        <w:t>Experience to create responsive web page using Twitter Bootstrap and Media Query.</w:t>
+        <w:t xml:space="preserve">Experience on developing a </w:t>
+      </w:r>
+      <w:r>
+        <w:rPr>
+          <w:rFonts w:ascii="Calibri" w:hAnsi="Calibri" w:asciiTheme="minorHAnsi" w:hAnsiTheme="minorHAnsi"/>
+          <w:b w:val="false"/>
+          <w:bCs w:val="false"/>
+          <w:sz w:val="24"/>
+          <w:szCs w:val="24"/>
+          <w:u w:val="none"/>
+        </w:rPr>
+        <w:t>S</w:t>
+      </w:r>
+      <w:r>
+        <w:rPr>
+          <w:rFonts w:ascii="Calibri" w:hAnsi="Calibri" w:asciiTheme="minorHAnsi" w:hAnsiTheme="minorHAnsi"/>
+          <w:b w:val="false"/>
+          <w:bCs w:val="false"/>
+          <w:sz w:val="24"/>
+          <w:szCs w:val="24"/>
+          <w:u w:val="none"/>
+        </w:rPr>
+        <w:t xml:space="preserve">ingle </w:t>
+      </w:r>
+      <w:r>
+        <w:rPr>
+          <w:rFonts w:ascii="Calibri" w:hAnsi="Calibri" w:asciiTheme="minorHAnsi" w:hAnsiTheme="minorHAnsi"/>
+          <w:b w:val="false"/>
+          <w:bCs w:val="false"/>
+          <w:sz w:val="24"/>
+          <w:szCs w:val="24"/>
+          <w:u w:val="none"/>
+        </w:rPr>
+        <w:t>P</w:t>
+      </w:r>
+      <w:r>
+        <w:rPr>
+          <w:rFonts w:ascii="Calibri" w:hAnsi="Calibri" w:asciiTheme="minorHAnsi" w:hAnsiTheme="minorHAnsi"/>
+          <w:b w:val="false"/>
+          <w:bCs w:val="false"/>
+          <w:sz w:val="24"/>
+          <w:szCs w:val="24"/>
+          <w:u w:val="none"/>
+        </w:rPr>
+        <w:t xml:space="preserve">age </w:t>
+      </w:r>
+      <w:r>
+        <w:rPr>
+          <w:rFonts w:ascii="Calibri" w:hAnsi="Calibri" w:asciiTheme="minorHAnsi" w:hAnsiTheme="minorHAnsi"/>
+          <w:b w:val="false"/>
+          <w:bCs w:val="false"/>
+          <w:sz w:val="24"/>
+          <w:szCs w:val="24"/>
+          <w:u w:val="none"/>
+        </w:rPr>
+        <w:t>W</w:t>
+      </w:r>
+      <w:r>
+        <w:rPr>
+          <w:rFonts w:ascii="Calibri" w:hAnsi="Calibri" w:asciiTheme="minorHAnsi" w:hAnsiTheme="minorHAnsi"/>
+          <w:b w:val="false"/>
+          <w:bCs w:val="false"/>
+          <w:sz w:val="24"/>
+          <w:szCs w:val="24"/>
+          <w:u w:val="none"/>
+        </w:rPr>
+        <w:t xml:space="preserve">eb </w:t>
+      </w:r>
+      <w:r>
+        <w:rPr>
+          <w:rFonts w:ascii="Calibri" w:hAnsi="Calibri" w:asciiTheme="minorHAnsi" w:hAnsiTheme="minorHAnsi"/>
+          <w:b w:val="false"/>
+          <w:bCs w:val="false"/>
+          <w:sz w:val="24"/>
+          <w:szCs w:val="24"/>
+          <w:u w:val="none"/>
+        </w:rPr>
+        <w:t>A</w:t>
+      </w:r>
+      <w:r>
+        <w:rPr>
+          <w:rFonts w:ascii="Calibri" w:hAnsi="Calibri" w:asciiTheme="minorHAnsi" w:hAnsiTheme="minorHAnsi"/>
+          <w:b w:val="false"/>
+          <w:bCs w:val="false"/>
+          <w:sz w:val="24"/>
+          <w:szCs w:val="24"/>
+          <w:u w:val="none"/>
+        </w:rPr>
+        <w:t>pplication using AngularJs, JQuery and Handlebar.</w:t>
       </w:r>
     </w:p>
     <w:p>
@@ -282,7 +337,7 @@
           <w:szCs w:val="24"/>
           <w:u w:val="none"/>
         </w:rPr>
-        <w:t>Used Source Tree as a version controller to maintain the project code.</w:t>
+        <w:t>Have extensive experience in Bootstrap framework.</w:t>
       </w:r>
     </w:p>
     <w:p>
@@ -303,7 +358,7 @@
           <w:szCs w:val="24"/>
           <w:u w:val="none"/>
         </w:rPr>
-        <w:t>Very good expertise on SQL and PLSQL queries to perform varios operation on the database.</w:t>
+        <w:t>Experience to create responsive web page using Twitter Bootstrap and Media Query.</w:t>
       </w:r>
     </w:p>
     <w:p>
@@ -324,7 +379,7 @@
           <w:szCs w:val="24"/>
           <w:u w:val="none"/>
         </w:rPr>
-        <w:t>Very good understanding of waterfall software development life cycle model.</w:t>
+        <w:t>Used Source Tree as a version controller to maintain the project code.</w:t>
       </w:r>
     </w:p>
     <w:p>
@@ -345,36 +400,213 @@
           <w:szCs w:val="24"/>
           <w:u w:val="none"/>
         </w:rPr>
+        <w:t>Very good expertise on SQL and PLSQL queries to perform varios operation on the database.</w:t>
+      </w:r>
+    </w:p>
+    <w:p>
+      <w:pPr>
+        <w:pStyle w:val="Normal"/>
+        <w:numPr>
+          <w:ilvl w:val="0"/>
+          <w:numId w:val="1"/>
+        </w:numPr>
+        <w:rPr/>
+      </w:pPr>
+      <w:r>
+        <w:rPr>
+          <w:rFonts w:ascii="Calibri" w:hAnsi="Calibri" w:asciiTheme="minorHAnsi" w:hAnsiTheme="minorHAnsi"/>
+          <w:b w:val="false"/>
+          <w:bCs w:val="false"/>
+          <w:sz w:val="24"/>
+          <w:szCs w:val="24"/>
+          <w:u w:val="none"/>
+        </w:rPr>
+        <w:t>Very good understanding of waterfall software development life cycle model.</w:t>
+      </w:r>
+    </w:p>
+    <w:p>
+      <w:pPr>
+        <w:pStyle w:val="Normal"/>
+        <w:numPr>
+          <w:ilvl w:val="0"/>
+          <w:numId w:val="1"/>
+        </w:numPr>
+        <w:rPr/>
+      </w:pPr>
+      <w:r>
+        <w:rPr>
+          <w:rFonts w:ascii="Calibri" w:hAnsi="Calibri" w:asciiTheme="minorHAnsi" w:hAnsiTheme="minorHAnsi"/>
+          <w:b w:val="false"/>
+          <w:bCs w:val="false"/>
+          <w:sz w:val="24"/>
+          <w:szCs w:val="24"/>
+          <w:u w:val="none"/>
+        </w:rPr>
         <w:t>Good understanding for checking cross browser issues and worked on different browsers like Internet Explorer, Google chrome, and Mozilla Firefox.</w:t>
       </w:r>
     </w:p>
     <w:p>
       <w:pPr>
         <w:pStyle w:val="Normal"/>
-        <w:rPr>
-          <w:rFonts w:ascii="Calibri" w:hAnsi="Calibri" w:asciiTheme="minorHAnsi" w:hAnsiTheme="minorHAnsi"/>
-          <w:u w:val="none"/>
-        </w:rPr>
-      </w:pPr>
-      <w:r>
-        <w:rPr>
+        <w:numPr>
+          <w:ilvl w:val="0"/>
+          <w:numId w:val="1"/>
+        </w:numPr>
+        <w:rPr/>
+      </w:pPr>
+      <w:r>
+        <w:rPr>
+          <w:rFonts w:ascii="Calibri" w:hAnsi="Calibri" w:asciiTheme="minorHAnsi" w:hAnsiTheme="minorHAnsi"/>
+          <w:b w:val="false"/>
+          <w:bCs w:val="false"/>
+          <w:sz w:val="24"/>
+          <w:szCs w:val="24"/>
+          <w:u w:val="none"/>
+        </w:rPr>
+        <w:t>Optimized HTML and JavaScript code to reduce load time of web page.</w:t>
+      </w:r>
+    </w:p>
+    <w:p>
+      <w:pPr>
+        <w:pStyle w:val="Normal"/>
+        <w:numPr>
+          <w:ilvl w:val="0"/>
+          <w:numId w:val="1"/>
+        </w:numPr>
+        <w:rPr/>
+      </w:pPr>
+      <w:r>
+        <w:rPr>
+          <w:rFonts w:ascii="Calibri" w:hAnsi="Calibri" w:asciiTheme="minorHAnsi" w:hAnsiTheme="minorHAnsi"/>
+          <w:b w:val="false"/>
+          <w:bCs w:val="false"/>
+          <w:sz w:val="24"/>
+          <w:szCs w:val="24"/>
+          <w:u w:val="none"/>
+        </w:rPr>
+        <w:t>Good knowledge of object oriented programming.</w:t>
+      </w:r>
+    </w:p>
+    <w:p>
+      <w:pPr>
+        <w:pStyle w:val="Normal"/>
+        <w:numPr>
+          <w:ilvl w:val="0"/>
+          <w:numId w:val="1"/>
+        </w:numPr>
+        <w:rPr/>
+      </w:pPr>
+      <w:r>
+        <w:rPr>
+          <w:rFonts w:ascii="Calibri" w:hAnsi="Calibri" w:asciiTheme="minorHAnsi" w:hAnsiTheme="minorHAnsi"/>
+          <w:b w:val="false"/>
+          <w:bCs w:val="false"/>
+          <w:sz w:val="24"/>
+          <w:szCs w:val="24"/>
+          <w:u w:val="none"/>
+        </w:rPr>
+        <w:t>Debugging using the Firebug tool.</w:t>
+      </w:r>
+    </w:p>
+    <w:p>
+      <w:pPr>
+        <w:pStyle w:val="Normal"/>
+        <w:numPr>
+          <w:ilvl w:val="0"/>
+          <w:numId w:val="1"/>
+        </w:numPr>
+        <w:rPr/>
+      </w:pPr>
+      <w:r>
+        <w:rPr>
+          <w:rFonts w:ascii="Calibri" w:hAnsi="Calibri" w:asciiTheme="minorHAnsi" w:hAnsiTheme="minorHAnsi"/>
+          <w:b w:val="false"/>
+          <w:bCs w:val="false"/>
+          <w:sz w:val="24"/>
+          <w:szCs w:val="24"/>
+          <w:u w:val="none"/>
+        </w:rPr>
+        <w:t>Used various IDEs and tools for development such as Notepad++ and Sublime Text, Visual Studio, Source Tree.</w:t>
+      </w:r>
+    </w:p>
+    <w:p>
+      <w:pPr>
+        <w:pStyle w:val="Normal"/>
+        <w:numPr>
+          <w:ilvl w:val="0"/>
+          <w:numId w:val="1"/>
+        </w:numPr>
+        <w:rPr/>
+      </w:pPr>
+      <w:r>
+        <w:rPr>
+          <w:rFonts w:ascii="Calibri" w:hAnsi="Calibri" w:asciiTheme="minorHAnsi" w:hAnsiTheme="minorHAnsi"/>
+          <w:b w:val="false"/>
+          <w:bCs w:val="false"/>
+          <w:sz w:val="24"/>
+          <w:szCs w:val="24"/>
+          <w:u w:val="none"/>
+        </w:rPr>
+        <w:t>Ability to write clear, well-documented, well-commented and efficient code for web development.</w:t>
+      </w:r>
+    </w:p>
+    <w:p>
+      <w:pPr>
+        <w:pStyle w:val="Normal"/>
+        <w:rPr>
+          <w:rFonts w:ascii="Calibri" w:hAnsi="Calibri" w:asciiTheme="minorHAnsi" w:hAnsiTheme="minorHAnsi"/>
+          <w:u w:val="none"/>
+        </w:rPr>
+      </w:pPr>
+      <w:r>
+        <w:rPr>
+          <w:rFonts w:asciiTheme="minorHAnsi" w:hAnsiTheme="minorHAnsi" w:ascii="Calibri" w:hAnsi="Calibri"/>
+          <w:u w:val="none"/>
+        </w:rPr>
+      </w:r>
+    </w:p>
+    <w:p>
+      <w:pPr>
+        <w:pStyle w:val="Normal"/>
+        <w:rPr>
+          <w:b/>
           <w:b/>
           <w:bCs/>
           <w:sz w:val="28"/>
           <w:szCs w:val="28"/>
         </w:rPr>
-      </w:r>
-    </w:p>
-    <w:p>
-      <w:pPr>
-        <w:pStyle w:val="Normal"/>
-        <w:rPr>
-          <w:b/>
+      </w:pPr>
+      <w:r>
+        <w:rPr>
+          <w:rFonts w:ascii="Calibri" w:hAnsi="Calibri" w:asciiTheme="minorHAnsi" w:hAnsiTheme="minorHAnsi"/>
           <w:b/>
           <w:bCs/>
           <w:sz w:val="28"/>
           <w:szCs w:val="28"/>
-        </w:rPr>
+          <w:u w:val="none"/>
+        </w:rPr>
+        <w:t>Computer Skills</w:t>
+      </w:r>
+    </w:p>
+    <w:p>
+      <w:pPr>
+        <w:pStyle w:val="Normal"/>
+        <w:rPr>
+          <w:rFonts w:ascii="Calibri" w:hAnsi="Calibri" w:asciiTheme="minorHAnsi" w:hAnsiTheme="minorHAnsi"/>
+          <w:u w:val="none"/>
+        </w:rPr>
+      </w:pPr>
+      <w:r>
+        <w:rPr>
+          <w:rFonts w:asciiTheme="minorHAnsi" w:hAnsiTheme="minorHAnsi" w:ascii="Calibri" w:hAnsi="Calibri"/>
+          <w:u w:val="none"/>
+        </w:rPr>
+      </w:r>
+    </w:p>
+    <w:p>
+      <w:pPr>
+        <w:pStyle w:val="Normal"/>
+        <w:rPr/>
       </w:pPr>
       <w:r>
         <w:rPr>
@@ -385,296 +617,263 @@
           <w:szCs w:val="28"/>
           <w:u w:val="none"/>
         </w:rPr>
-        <w:t>Computer Skills</w:t>
-      </w:r>
-    </w:p>
-    <w:p>
-      <w:pPr>
-        <w:pStyle w:val="Normal"/>
-        <w:rPr>
-          <w:rFonts w:ascii="Calibri" w:hAnsi="Calibri" w:asciiTheme="minorHAnsi" w:hAnsiTheme="minorHAnsi"/>
-          <w:u w:val="none"/>
-        </w:rPr>
-      </w:pPr>
-      <w:r>
-        <w:rPr>
+        <w:t xml:space="preserve">       </w:t>
+      </w:r>
+      <w:r>
+        <w:rPr>
+          <w:rFonts w:ascii="Calibri" w:hAnsi="Calibri" w:asciiTheme="minorHAnsi" w:hAnsiTheme="minorHAnsi"/>
           <w:b/>
           <w:bCs/>
+          <w:sz w:val="24"/>
+          <w:szCs w:val="24"/>
+          <w:u w:val="none"/>
+        </w:rPr>
+        <w:t>Web Technologies:</w:t>
+      </w:r>
+      <w:r>
+        <w:rPr>
+          <w:rFonts w:ascii="Calibri" w:hAnsi="Calibri" w:asciiTheme="minorHAnsi" w:hAnsiTheme="minorHAnsi"/>
+          <w:b w:val="false"/>
+          <w:bCs w:val="false"/>
+          <w:sz w:val="24"/>
+          <w:szCs w:val="24"/>
+          <w:u w:val="none"/>
+        </w:rPr>
+        <w:t xml:space="preserve"> HTML5, CSS3, JAVASRIPT, AJAX</w:t>
+      </w:r>
+    </w:p>
+    <w:p>
+      <w:pPr>
+        <w:pStyle w:val="Normal"/>
+        <w:rPr/>
+      </w:pPr>
+      <w:r>
+        <w:rPr>
+          <w:rFonts w:ascii="Calibri" w:hAnsi="Calibri" w:asciiTheme="minorHAnsi" w:hAnsiTheme="minorHAnsi"/>
+          <w:b w:val="false"/>
+          <w:bCs w:val="false"/>
+          <w:sz w:val="24"/>
+          <w:szCs w:val="24"/>
+          <w:u w:val="none"/>
+        </w:rPr>
+        <w:t xml:space="preserve">        </w:t>
+      </w:r>
+      <w:r>
+        <w:rPr>
+          <w:rFonts w:cs="Arial" w:ascii="Calibri" w:hAnsi="Calibri" w:asciiTheme="minorHAnsi" w:hAnsiTheme="minorHAnsi"/>
+          <w:b/>
+          <w:bCs/>
+          <w:color w:val="333333"/>
+          <w:sz w:val="24"/>
+          <w:szCs w:val="24"/>
+          <w:u w:val="none"/>
+        </w:rPr>
+        <w:t xml:space="preserve">Libraries and Framework: </w:t>
+      </w:r>
+      <w:r>
+        <w:rPr>
+          <w:rFonts w:cs="Arial" w:ascii="Calibri" w:hAnsi="Calibri" w:asciiTheme="minorHAnsi" w:hAnsiTheme="minorHAnsi"/>
+          <w:b w:val="false"/>
+          <w:bCs w:val="false"/>
+          <w:color w:val="333333"/>
+          <w:sz w:val="24"/>
+          <w:szCs w:val="24"/>
+          <w:u w:val="none"/>
+        </w:rPr>
+        <w:t xml:space="preserve"> jQuery, AngularJs, HandlebarJs, Bootstrap</w:t>
+      </w:r>
+    </w:p>
+    <w:p>
+      <w:pPr>
+        <w:pStyle w:val="Normal"/>
+        <w:rPr/>
+      </w:pPr>
+      <w:r>
+        <w:rPr>
+          <w:rFonts w:cs="Arial" w:ascii="Calibri" w:hAnsi="Calibri" w:asciiTheme="minorHAnsi" w:hAnsiTheme="minorHAnsi"/>
+          <w:b w:val="false"/>
+          <w:bCs w:val="false"/>
+          <w:color w:val="333333"/>
+          <w:sz w:val="24"/>
+          <w:szCs w:val="24"/>
+          <w:u w:val="none"/>
+        </w:rPr>
+        <w:t xml:space="preserve">        </w:t>
+      </w:r>
+      <w:r>
+        <w:rPr>
+          <w:rFonts w:cs="Arial" w:ascii="Calibri" w:hAnsi="Calibri" w:asciiTheme="minorHAnsi" w:hAnsiTheme="minorHAnsi"/>
+          <w:b/>
+          <w:bCs/>
+          <w:color w:val="333333"/>
+          <w:sz w:val="24"/>
+          <w:szCs w:val="24"/>
+          <w:u w:val="none"/>
+        </w:rPr>
+        <w:t>IDE's and Tools:</w:t>
+      </w:r>
+      <w:r>
+        <w:rPr>
+          <w:rFonts w:cs="Arial" w:ascii="Calibri" w:hAnsi="Calibri" w:asciiTheme="minorHAnsi" w:hAnsiTheme="minorHAnsi"/>
+          <w:b w:val="false"/>
+          <w:bCs w:val="false"/>
+          <w:color w:val="333333"/>
+          <w:sz w:val="24"/>
+          <w:szCs w:val="24"/>
+          <w:u w:val="none"/>
+        </w:rPr>
+        <w:t xml:space="preserve"> Eclipse, NetBeans, Firebug</w:t>
+      </w:r>
+    </w:p>
+    <w:p>
+      <w:pPr>
+        <w:pStyle w:val="Normal"/>
+        <w:rPr/>
+      </w:pPr>
+      <w:r>
+        <w:rPr>
+          <w:rFonts w:cs="Arial" w:ascii="Calibri" w:hAnsi="Calibri"/>
+          <w:b w:val="false"/>
+          <w:bCs w:val="false"/>
+          <w:color w:val="333333"/>
+          <w:sz w:val="24"/>
+          <w:szCs w:val="24"/>
+          <w:u w:val="none"/>
+        </w:rPr>
+        <w:t xml:space="preserve">        </w:t>
+      </w:r>
+      <w:r>
+        <w:rPr>
+          <w:rFonts w:cs="Arial" w:ascii="Calibri" w:hAnsi="Calibri"/>
+          <w:b/>
+          <w:bCs/>
+          <w:color w:val="333333"/>
+        </w:rPr>
+        <w:t>Version Control:</w:t>
+      </w:r>
+      <w:r>
+        <w:rPr>
+          <w:rFonts w:cs="Arial" w:ascii="Calibri" w:hAnsi="Calibri"/>
+          <w:color w:val="333333"/>
+        </w:rPr>
+        <w:t xml:space="preserve"> Source Tree, GIT </w:t>
+      </w:r>
+    </w:p>
+    <w:p>
+      <w:pPr>
+        <w:pStyle w:val="ListParagraph"/>
+        <w:ind w:hanging="0"/>
+        <w:rPr/>
+      </w:pPr>
+      <w:r>
+        <w:rPr>
+          <w:rFonts w:cs="Arial" w:ascii="Calibri" w:hAnsi="Calibri"/>
+          <w:b/>
+          <w:bCs/>
+          <w:color w:val="333333"/>
+        </w:rPr>
+        <w:t xml:space="preserve">        </w:t>
+      </w:r>
+      <w:r>
+        <w:rPr>
+          <w:rFonts w:cs="Arial" w:ascii="Calibri" w:hAnsi="Calibri"/>
+          <w:b/>
+          <w:bCs/>
+          <w:color w:val="333333"/>
+        </w:rPr>
+        <w:t>D</w:t>
+      </w:r>
+      <w:r>
+        <w:rPr>
+          <w:rFonts w:cs="Arial" w:ascii="Calibri" w:hAnsi="Calibri"/>
+          <w:b/>
+          <w:bCs/>
+          <w:color w:val="333333"/>
+        </w:rPr>
+        <w:t>atabases and Tools:</w:t>
+      </w:r>
+      <w:r>
+        <w:rPr>
+          <w:rFonts w:cs="Arial" w:ascii="Calibri" w:hAnsi="Calibri"/>
+          <w:color w:val="333333"/>
+        </w:rPr>
+        <w:t xml:space="preserve"> SQL, Oracle</w:t>
+      </w:r>
+    </w:p>
+    <w:p>
+      <w:pPr>
+        <w:pStyle w:val="ListParagraph"/>
+        <w:ind w:hanging="0"/>
+        <w:rPr/>
+      </w:pPr>
+      <w:r>
+        <w:rPr>
+          <w:rFonts w:cs="Arial" w:ascii="Calibri" w:hAnsi="Calibri"/>
+          <w:b/>
+          <w:bCs/>
+          <w:color w:val="333333"/>
+        </w:rPr>
+        <w:t xml:space="preserve">        </w:t>
+      </w:r>
+      <w:r>
+        <w:rPr>
+          <w:rFonts w:cs="Arial" w:ascii="Calibri" w:hAnsi="Calibri"/>
+          <w:b/>
+          <w:bCs/>
+          <w:color w:val="333333"/>
+        </w:rPr>
+        <w:t>Operating Systems:</w:t>
+      </w:r>
+      <w:r>
+        <w:rPr>
+          <w:rFonts w:cs="Arial" w:ascii="Calibri" w:hAnsi="Calibri"/>
+          <w:color w:val="333333"/>
+        </w:rPr>
+        <w:t xml:space="preserve"> Linux, DOS, Windows </w:t>
+      </w:r>
+    </w:p>
+    <w:p>
+      <w:pPr>
+        <w:pStyle w:val="ListParagraph"/>
+        <w:rPr>
+          <w:rFonts w:ascii="Calibri" w:hAnsi="Calibri" w:asciiTheme="minorHAnsi" w:hAnsiTheme="minorHAnsi"/>
+          <w:b/>
+          <w:b/>
+          <w:u w:val="single"/>
+        </w:rPr>
+      </w:pPr>
+      <w:r>
+        <w:rPr>
+          <w:rFonts w:asciiTheme="minorHAnsi" w:hAnsiTheme="minorHAnsi" w:ascii="Calibri" w:hAnsi="Calibri"/>
+          <w:b/>
+          <w:u w:val="single"/>
+        </w:rPr>
+      </w:r>
+    </w:p>
+    <w:p>
+      <w:pPr>
+        <w:pStyle w:val="Normal"/>
+        <w:rPr>
+          <w:rFonts w:ascii="Calibri" w:hAnsi="Calibri" w:asciiTheme="minorHAnsi" w:hAnsiTheme="minorHAnsi"/>
+          <w:b/>
+          <w:b/>
+          <w:u w:val="single"/>
+        </w:rPr>
+      </w:pPr>
+      <w:r>
+        <w:rPr>
+          <w:rFonts w:ascii="Calibri" w:hAnsi="Calibri" w:asciiTheme="minorHAnsi" w:hAnsiTheme="minorHAnsi"/>
+          <w:b/>
           <w:sz w:val="28"/>
           <w:szCs w:val="28"/>
-        </w:rPr>
-      </w:r>
-    </w:p>
-    <w:p>
-      <w:pPr>
-        <w:pStyle w:val="Normal"/>
-        <w:rPr>
-          <w:b/>
-          <w:b/>
-          <w:bCs/>
-          <w:sz w:val="28"/>
-          <w:szCs w:val="28"/>
-        </w:rPr>
-      </w:pPr>
-      <w:r>
-        <w:rPr>
-          <w:rFonts w:ascii="Calibri" w:hAnsi="Calibri" w:asciiTheme="minorHAnsi" w:hAnsiTheme="minorHAnsi"/>
-          <w:b/>
-          <w:bCs/>
-          <w:sz w:val="28"/>
-          <w:szCs w:val="28"/>
-          <w:u w:val="none"/>
-        </w:rPr>
-        <w:t xml:space="preserve">       </w:t>
-      </w:r>
-      <w:r>
-        <w:rPr>
-          <w:rFonts w:ascii="Calibri" w:hAnsi="Calibri" w:asciiTheme="minorHAnsi" w:hAnsiTheme="minorHAnsi"/>
-          <w:b/>
-          <w:bCs/>
-          <w:sz w:val="24"/>
-          <w:szCs w:val="24"/>
-          <w:u w:val="none"/>
-        </w:rPr>
-        <w:t>Web Technologies:</w:t>
-      </w:r>
-      <w:r>
-        <w:rPr>
-          <w:rFonts w:ascii="Calibri" w:hAnsi="Calibri" w:asciiTheme="minorHAnsi" w:hAnsiTheme="minorHAnsi"/>
-          <w:b w:val="false"/>
-          <w:bCs w:val="false"/>
-          <w:sz w:val="24"/>
-          <w:szCs w:val="24"/>
-          <w:u w:val="none"/>
-        </w:rPr>
-        <w:t xml:space="preserve"> HTML5, CSS3, JAVASRIPT, AJAX</w:t>
-      </w:r>
-    </w:p>
-    <w:p>
-      <w:pPr>
-        <w:pStyle w:val="Normal"/>
-        <w:rPr>
-          <w:b/>
-          <w:b/>
-          <w:bCs/>
-          <w:sz w:val="28"/>
-          <w:szCs w:val="28"/>
-        </w:rPr>
-      </w:pPr>
-      <w:r>
-        <w:rPr>
-          <w:rFonts w:ascii="Calibri" w:hAnsi="Calibri" w:asciiTheme="minorHAnsi" w:hAnsiTheme="minorHAnsi"/>
-          <w:b w:val="false"/>
-          <w:bCs w:val="false"/>
-          <w:sz w:val="24"/>
-          <w:szCs w:val="24"/>
-          <w:u w:val="none"/>
-        </w:rPr>
-        <w:t xml:space="preserve">        </w:t>
-      </w:r>
-      <w:r>
-        <w:rPr>
-          <w:rFonts w:cs="Arial" w:ascii="Calibri" w:hAnsi="Calibri" w:asciiTheme="minorHAnsi" w:hAnsiTheme="minorHAnsi"/>
-          <w:b/>
-          <w:bCs/>
-          <w:color w:val="333333"/>
-          <w:sz w:val="24"/>
-          <w:szCs w:val="24"/>
-          <w:u w:val="none"/>
-        </w:rPr>
-        <w:t xml:space="preserve">Libraries and Framework: </w:t>
-      </w:r>
-      <w:r>
-        <w:rPr>
-          <w:rFonts w:cs="Arial" w:ascii="Calibri" w:hAnsi="Calibri" w:asciiTheme="minorHAnsi" w:hAnsiTheme="minorHAnsi"/>
-          <w:b w:val="false"/>
-          <w:bCs w:val="false"/>
-          <w:color w:val="333333"/>
-          <w:sz w:val="24"/>
-          <w:szCs w:val="24"/>
-          <w:u w:val="none"/>
-        </w:rPr>
-        <w:t xml:space="preserve"> jQuery, AngularJs, HandlebarJs, Bootstrap</w:t>
-      </w:r>
-    </w:p>
-    <w:p>
-      <w:pPr>
-        <w:pStyle w:val="ListParagraph"/>
-        <w:numPr>
-          <w:ilvl w:val="0"/>
-          <w:numId w:val="0"/>
-        </w:numPr>
-        <w:ind w:hanging="0"/>
-        <w:rPr>
-          <w:rFonts w:ascii="Calibri" w:hAnsi="Calibri" w:cs="Arial" w:asciiTheme="minorHAnsi" w:hAnsiTheme="minorHAnsi"/>
-          <w:color w:val="333333"/>
-        </w:rPr>
-      </w:pPr>
-      <w:r>
-        <w:rPr>
-          <w:rFonts w:cs="Arial" w:ascii="Calibri" w:hAnsi="Calibri" w:asciiTheme="minorHAnsi" w:hAnsiTheme="minorHAnsi"/>
-          <w:b w:val="false"/>
-          <w:bCs w:val="false"/>
-          <w:color w:val="333333"/>
-          <w:sz w:val="24"/>
-          <w:szCs w:val="24"/>
-          <w:u w:val="none"/>
-        </w:rPr>
-        <w:t xml:space="preserve">        </w:t>
-      </w:r>
-      <w:r>
-        <w:rPr>
-          <w:rFonts w:cs="Arial" w:ascii="Calibri" w:hAnsi="Calibri" w:asciiTheme="minorHAnsi" w:hAnsiTheme="minorHAnsi"/>
-          <w:b/>
-          <w:bCs/>
-          <w:color w:val="333333"/>
-          <w:sz w:val="24"/>
-          <w:szCs w:val="24"/>
-          <w:u w:val="none"/>
-        </w:rPr>
-        <w:t>IDE's and Tools:</w:t>
-      </w:r>
-      <w:r>
-        <w:rPr>
-          <w:rFonts w:cs="Arial" w:ascii="Calibri" w:hAnsi="Calibri" w:asciiTheme="minorHAnsi" w:hAnsiTheme="minorHAnsi"/>
-          <w:b w:val="false"/>
-          <w:bCs w:val="false"/>
-          <w:color w:val="333333"/>
-          <w:sz w:val="24"/>
-          <w:szCs w:val="24"/>
-          <w:u w:val="none"/>
-        </w:rPr>
-        <w:t xml:space="preserve"> </w:t>
-      </w:r>
-      <w:r>
-        <w:rPr>
-          <w:rFonts w:cs="Arial" w:ascii="Calibri" w:hAnsi="Calibri" w:asciiTheme="minorHAnsi" w:hAnsiTheme="minorHAnsi"/>
-          <w:b w:val="false"/>
-          <w:bCs w:val="false"/>
-          <w:color w:val="333333"/>
-          <w:sz w:val="24"/>
-          <w:szCs w:val="24"/>
-          <w:u w:val="none"/>
-        </w:rPr>
-        <w:t xml:space="preserve">Eclipse, </w:t>
-      </w:r>
-      <w:r>
-        <w:rPr>
-          <w:rFonts w:cs="Arial" w:ascii="Calibri" w:hAnsi="Calibri" w:asciiTheme="minorHAnsi" w:hAnsiTheme="minorHAnsi"/>
-          <w:b w:val="false"/>
-          <w:bCs w:val="false"/>
-          <w:color w:val="333333"/>
-          <w:sz w:val="24"/>
-          <w:szCs w:val="24"/>
-          <w:u w:val="none"/>
-        </w:rPr>
-        <w:t>NetBeans, Firebug</w:t>
-      </w:r>
-    </w:p>
-    <w:p>
-      <w:pPr>
-        <w:pStyle w:val="ListParagraph"/>
-        <w:ind w:hanging="0"/>
-        <w:rPr>
-          <w:rFonts w:ascii="Calibri" w:hAnsi="Calibri" w:cs="Arial" w:asciiTheme="minorHAnsi" w:hAnsiTheme="minorHAnsi"/>
-          <w:color w:val="333333"/>
-        </w:rPr>
-      </w:pPr>
-      <w:r>
-        <w:rPr>
-          <w:rFonts w:cs="Arial" w:ascii="Calibri" w:hAnsi="Calibri"/>
-          <w:color w:val="333333"/>
-        </w:rPr>
-        <w:t xml:space="preserve">        </w:t>
-      </w:r>
-      <w:r>
-        <w:rPr>
-          <w:rFonts w:cs="Arial" w:ascii="Calibri" w:hAnsi="Calibri"/>
-          <w:b/>
-          <w:bCs/>
-          <w:color w:val="333333"/>
-        </w:rPr>
-        <w:t>Version Control:</w:t>
-      </w:r>
-      <w:r>
-        <w:rPr>
-          <w:rFonts w:cs="Arial" w:ascii="Calibri" w:hAnsi="Calibri"/>
-          <w:color w:val="333333"/>
-        </w:rPr>
-        <w:t xml:space="preserve"> Source Tree, GIT </w:t>
-      </w:r>
-    </w:p>
-    <w:p>
-      <w:pPr>
-        <w:pStyle w:val="ListParagraph"/>
-        <w:ind w:hanging="0"/>
-        <w:rPr>
-          <w:rFonts w:ascii="Calibri" w:hAnsi="Calibri" w:cs="Arial" w:asciiTheme="minorHAnsi" w:hAnsiTheme="minorHAnsi"/>
-          <w:color w:val="333333"/>
-        </w:rPr>
-      </w:pPr>
-      <w:r>
-        <w:rPr>
-          <w:rFonts w:cs="Arial" w:ascii="Calibri" w:hAnsi="Calibri"/>
-          <w:b/>
-          <w:bCs/>
-          <w:color w:val="333333"/>
-        </w:rPr>
-        <w:t xml:space="preserve">        </w:t>
-      </w:r>
-      <w:r>
-        <w:rPr>
-          <w:rFonts w:cs="Arial" w:ascii="Calibri" w:hAnsi="Calibri"/>
-          <w:b/>
-          <w:bCs/>
-          <w:color w:val="333333"/>
-        </w:rPr>
-        <w:t>Databases and Tools:</w:t>
-      </w:r>
-      <w:r>
-        <w:rPr>
-          <w:rFonts w:cs="Arial" w:ascii="Calibri" w:hAnsi="Calibri"/>
-          <w:color w:val="333333"/>
-        </w:rPr>
-        <w:t xml:space="preserve"> SQL, Oracle</w:t>
-      </w:r>
-    </w:p>
-    <w:p>
-      <w:pPr>
-        <w:pStyle w:val="ListParagraph"/>
-        <w:ind w:hanging="0"/>
-        <w:rPr>
-          <w:rFonts w:ascii="Calibri" w:hAnsi="Calibri" w:cs="Arial" w:asciiTheme="minorHAnsi" w:hAnsiTheme="minorHAnsi"/>
-          <w:color w:val="333333"/>
-        </w:rPr>
-      </w:pPr>
-      <w:r>
-        <w:rPr>
-          <w:rFonts w:cs="Arial" w:ascii="Calibri" w:hAnsi="Calibri"/>
-          <w:color w:val="333333"/>
-        </w:rPr>
-        <w:t xml:space="preserve">        </w:t>
-      </w:r>
-      <w:r>
-        <w:rPr>
-          <w:rFonts w:cs="Arial" w:ascii="Calibri" w:hAnsi="Calibri"/>
-          <w:b/>
-          <w:bCs/>
-          <w:color w:val="333333"/>
-        </w:rPr>
-        <w:t>Operating Systems:</w:t>
-      </w:r>
-      <w:r>
-        <w:rPr>
-          <w:rFonts w:cs="Arial" w:ascii="Calibri" w:hAnsi="Calibri"/>
-          <w:color w:val="333333"/>
-        </w:rPr>
-        <w:t xml:space="preserve"> Linux, DOS, Windows </w:t>
-      </w:r>
-    </w:p>
-    <w:p>
-      <w:pPr>
-        <w:pStyle w:val="ListParagraph"/>
+          <w:u w:val="none"/>
+        </w:rPr>
+        <w:t>Education</w:t>
+      </w:r>
+    </w:p>
+    <w:p>
+      <w:pPr>
+        <w:pStyle w:val="Normal"/>
         <w:rPr>
           <w:rFonts w:ascii="Calibri" w:hAnsi="Calibri" w:asciiTheme="minorHAnsi" w:hAnsiTheme="minorHAnsi"/>
           <w:b/>
@@ -695,78 +894,39 @@
         <w:pStyle w:val="Normal"/>
         <w:rPr>
           <w:rFonts w:ascii="Calibri" w:hAnsi="Calibri" w:asciiTheme="minorHAnsi" w:hAnsiTheme="minorHAnsi"/>
-          <w:b/>
-          <w:b/>
-          <w:u w:val="single"/>
-        </w:rPr>
-      </w:pPr>
-      <w:r>
-        <w:rPr>
-          <w:rFonts w:ascii="Calibri" w:hAnsi="Calibri" w:asciiTheme="minorHAnsi" w:hAnsiTheme="minorHAnsi"/>
-          <w:b/>
-          <w:sz w:val="28"/>
-          <w:szCs w:val="28"/>
-          <w:u w:val="none"/>
-        </w:rPr>
-        <w:t>Education</w:t>
-      </w:r>
-    </w:p>
-    <w:p>
-      <w:pPr>
-        <w:pStyle w:val="Normal"/>
-        <w:rPr>
-          <w:rFonts w:ascii="Calibri" w:hAnsi="Calibri" w:asciiTheme="minorHAnsi" w:hAnsiTheme="minorHAnsi"/>
-          <w:b/>
-          <w:b/>
-          <w:u w:val="single"/>
+        </w:rPr>
+      </w:pPr>
+      <w:r>
+        <w:rPr>
+          <w:rFonts w:ascii="Calibri" w:hAnsi="Calibri" w:asciiTheme="minorHAnsi" w:hAnsiTheme="minorHAnsi"/>
+        </w:rPr>
+        <w:t>2012-2014        Plattsburgh State University of New York, B. S in Computer Science</w:t>
+      </w:r>
+    </w:p>
+    <w:p>
+      <w:pPr>
+        <w:pStyle w:val="Normal"/>
+        <w:rPr>
+          <w:rFonts w:ascii="Calibri" w:hAnsi="Calibri" w:asciiTheme="minorHAnsi" w:hAnsiTheme="minorHAnsi"/>
+        </w:rPr>
+      </w:pPr>
+      <w:r>
+        <w:rPr>
+          <w:rFonts w:ascii="Calibri" w:hAnsi="Calibri" w:asciiTheme="minorHAnsi" w:hAnsiTheme="minorHAnsi"/>
+        </w:rPr>
+        <w:t>2009-2012        Clinton Community College of Plattsburgh, Associate of Science</w:t>
+      </w:r>
+    </w:p>
+    <w:p>
+      <w:pPr>
+        <w:pStyle w:val="Normal"/>
+        <w:rPr>
+          <w:rFonts w:ascii="Calibri" w:hAnsi="Calibri" w:asciiTheme="minorHAnsi" w:hAnsiTheme="minorHAnsi"/>
         </w:rPr>
       </w:pPr>
       <w:r>
         <w:rPr>
           <w:rFonts w:asciiTheme="minorHAnsi" w:hAnsiTheme="minorHAnsi" w:ascii="Calibri" w:hAnsi="Calibri"/>
-          <w:b/>
-          <w:u w:val="single"/>
-        </w:rPr>
-      </w:r>
-    </w:p>
-    <w:p>
-      <w:pPr>
-        <w:pStyle w:val="Normal"/>
-        <w:rPr>
-          <w:rFonts w:ascii="Calibri" w:hAnsi="Calibri" w:asciiTheme="minorHAnsi" w:hAnsiTheme="minorHAnsi"/>
-        </w:rPr>
-      </w:pPr>
-      <w:r>
-        <w:rPr>
-          <w:rFonts w:ascii="Calibri" w:hAnsi="Calibri" w:asciiTheme="minorHAnsi" w:hAnsiTheme="minorHAnsi"/>
-        </w:rPr>
-        <w:t>2012-2014        Plattsburgh State University of New York, B. S in Computer Science</w:t>
-      </w:r>
-    </w:p>
-    <w:p>
-      <w:pPr>
-        <w:pStyle w:val="Normal"/>
-        <w:rPr>
-          <w:rFonts w:ascii="Calibri" w:hAnsi="Calibri" w:asciiTheme="minorHAnsi" w:hAnsiTheme="minorHAnsi"/>
-        </w:rPr>
-      </w:pPr>
-      <w:r>
-        <w:rPr>
-          <w:rFonts w:ascii="Calibri" w:hAnsi="Calibri" w:asciiTheme="minorHAnsi" w:hAnsiTheme="minorHAnsi"/>
-        </w:rPr>
-        <w:t>2009-2012        Clinton Community College of Plattsburgh, Associate of Science</w:t>
-      </w:r>
-    </w:p>
-    <w:p>
-      <w:pPr>
-        <w:pStyle w:val="Normal"/>
-        <w:rPr>
-          <w:rFonts w:ascii="Calibri" w:hAnsi="Calibri" w:asciiTheme="minorHAnsi" w:hAnsiTheme="minorHAnsi"/>
-        </w:rPr>
-      </w:pPr>
-      <w:r>
-        <w:rPr>
-          <w:rFonts w:asciiTheme="minorHAnsi" w:hAnsiTheme="minorHAnsi" w:ascii="Calibri" w:hAnsi="Calibri"/>
         </w:rPr>
       </w:r>
     </w:p>
@@ -774,14 +934,7 @@
       <w:pPr>
         <w:pStyle w:val="Normal"/>
         <w:jc w:val="both"/>
-        <w:rPr>
-          <w:rFonts w:ascii="Calibri" w:hAnsi="Calibri" w:cs="Verdana" w:asciiTheme="minorHAnsi" w:hAnsiTheme="minorHAnsi"/>
-          <w:b/>
-          <w:b/>
-          <w:bCs/>
-          <w:sz w:val="22"/>
-          <w:u w:val="single"/>
-        </w:rPr>
+        <w:rPr/>
       </w:pPr>
       <w:r>
         <w:rPr/>
@@ -814,7 +967,7 @@
       <mc:AlternateContent>
         <mc:Choice Requires="wps">
           <w:drawing>
-            <wp:anchor behindDoc="1" distT="0" distB="0" distL="0" distR="0" simplePos="0" locked="0" layoutInCell="1" allowOverlap="1" relativeHeight="2">
+            <wp:anchor behindDoc="1" distT="0" distB="0" distL="0" distR="0" simplePos="0" locked="0" layoutInCell="1" allowOverlap="1" relativeHeight="3">
               <wp:simplePos x="0" y="0"/>
               <wp:positionH relativeFrom="margin">
                 <wp:align>right</wp:align>
@@ -822,7 +975,7 @@
               <wp:positionV relativeFrom="paragraph">
                 <wp:posOffset>635</wp:posOffset>
               </wp:positionV>
-              <wp:extent cx="77470" cy="174625"/>
+              <wp:extent cx="78105" cy="174625"/>
               <wp:effectExtent l="0" t="0" r="0" b="0"/>
               <wp:wrapSquare wrapText="largest"/>
               <wp:docPr id="1" name="Frame1"/>
@@ -833,7 +986,7 @@
                     <wps:spPr>
                       <a:xfrm>
                         <a:off x="0" y="0"/>
-                        <a:ext cx="76680" cy="173880"/>
+                        <a:ext cx="77400" cy="173880"/>
                       </a:xfrm>
                       <a:prstGeom prst="rect">
                         <a:avLst/>
@@ -855,12 +1008,12 @@
                           <w:pPr>
                             <w:pStyle w:val="Footer"/>
                             <w:rPr>
-                              <w:color w:val="auto"/>
+                              <w:color w:val="000000"/>
                             </w:rPr>
                           </w:pPr>
                           <w:r>
                             <w:rPr>
-                              <w:color w:val="auto"/>
+                              <w:color w:val="000000"/>
                             </w:rPr>
                             <w:fldChar w:fldCharType="begin"/>
                           </w:r>
@@ -871,7 +1024,7 @@
                             <w:fldChar w:fldCharType="separate"/>
                           </w:r>
                           <w:r>
-                            <w:t>1</w:t>
+                            <w:t>2</w:t>
                           </w:r>
                           <w:r>
                             <w:fldChar w:fldCharType="end"/>
@@ -890,9 +1043,9 @@
         </mc:Choice>
         <mc:Fallback>
           <w:pict>
-            <v:rect id="shape_0" ID="Frame1" fillcolor="white" stroked="f" style="position:absolute;margin-left:425.9pt;margin-top:0.05pt;width:6pt;height:13.65pt;mso-position-horizontal:right;mso-position-horizontal-relative:margin">
+            <v:rect id="shape_0" ID="Frame1" stroked="f" style="position:absolute;margin-left:425.85pt;margin-top:0.05pt;width:6.05pt;height:13.65pt;mso-position-horizontal:right;mso-position-horizontal-relative:margin">
               <w10:wrap type="square"/>
-              <v:fill o:detectmouseclick="t" type="solid" color2="black" opacity="0"/>
+              <v:fill o:detectmouseclick="t" on="false"/>
               <v:stroke color="#3465a4" joinstyle="round" endcap="flat"/>
               <v:textbox>
                 <w:txbxContent>
@@ -900,12 +1053,12 @@
                     <w:pPr>
                       <w:pStyle w:val="Footer"/>
                       <w:rPr>
-                        <w:color w:val="auto"/>
+                        <w:color w:val="000000"/>
                       </w:rPr>
                     </w:pPr>
                     <w:r>
                       <w:rPr>
-                        <w:color w:val="auto"/>
+                        <w:color w:val="000000"/>
                       </w:rPr>
                       <w:fldChar w:fldCharType="begin"/>
                     </w:r>
@@ -916,7 +1069,7 @@
                       <w:fldChar w:fldCharType="separate"/>
                     </w:r>
                     <w:r>
-                      <w:t>1</w:t>
+                      <w:t>2</w:t>
                     </w:r>
                     <w:r>
                       <w:fldChar w:fldCharType="end"/>
@@ -1545,6 +1698,17 @@
   </w:style>
   <w:style w:type="character" w:styleId="ListLabel10">
     <w:name w:val="ListLabel 10"/>
+    <w:qFormat/>
+    <w:rPr>
+      <w:rFonts w:cs="OpenSymbol"/>
+      <w:b w:val="false"/>
+      <w:bCs/>
+      <w:sz w:val="24"/>
+      <w:szCs w:val="28"/>
+    </w:rPr>
+  </w:style>
+  <w:style w:type="character" w:styleId="ListLabel11">
+    <w:name w:val="ListLabel 11"/>
     <w:qFormat/>
     <w:rPr>
       <w:rFonts w:cs="OpenSymbol"/>

</xml_diff>